<commit_message>
Changed layout and added packet
</commit_message>
<xml_diff>
--- a/Pflichtenheft.docx
+++ b/Pflichtenheft.docx
@@ -42,9 +42,9 @@
       </w:tblPr>
       <w:tblGrid>
         <w:gridCol w:w="1026"/>
-        <w:gridCol w:w="4072"/>
-        <w:gridCol w:w="1710"/>
-        <w:gridCol w:w="2254"/>
+        <w:gridCol w:w="4197"/>
+        <w:gridCol w:w="1683"/>
+        <w:gridCol w:w="2156"/>
       </w:tblGrid>
       <w:tr>
         <w:tc>
@@ -72,7 +72,7 @@
         </w:tc>
         <w:tc>
           <w:tcPr>
-            <w:tcW w:w="4072" w:type="dxa"/>
+            <w:tcW w:w="4197" w:type="dxa"/>
           </w:tcPr>
           <w:p>
             <w:pPr>
@@ -95,7 +95,7 @@
         </w:tc>
         <w:tc>
           <w:tcPr>
-            <w:tcW w:w="1710" w:type="dxa"/>
+            <w:tcW w:w="1683" w:type="dxa"/>
           </w:tcPr>
           <w:p>
             <w:pPr>
@@ -118,7 +118,7 @@
         </w:tc>
         <w:tc>
           <w:tcPr>
-            <w:tcW w:w="2254" w:type="dxa"/>
+            <w:tcW w:w="2156" w:type="dxa"/>
           </w:tcPr>
           <w:p>
             <w:pPr>
@@ -161,16 +161,32 @@
         </w:tc>
         <w:tc>
           <w:tcPr>
-            <w:tcW w:w="4072" w:type="dxa"/>
-          </w:tcPr>
-          <w:p>
-            <w:pPr>
-              <w:tabs>
-                <w:tab w:val="left" w:pos="3255"/>
-              </w:tabs>
-            </w:pPr>
-            <w:r>
-              <w:t xml:space="preserve">Erstellung von Gitlab und Trello zur </w:t>
+            <w:tcW w:w="4197" w:type="dxa"/>
+          </w:tcPr>
+          <w:p>
+            <w:pPr>
+              <w:tabs>
+                <w:tab w:val="left" w:pos="3255"/>
+              </w:tabs>
+            </w:pPr>
+            <w:r>
+              <w:t xml:space="preserve">Erstellung von </w:t>
+            </w:r>
+            <w:proofErr w:type="spellStart"/>
+            <w:r>
+              <w:t>Gitlab</w:t>
+            </w:r>
+            <w:proofErr w:type="spellEnd"/>
+            <w:r>
+              <w:t xml:space="preserve"> und </w:t>
+            </w:r>
+            <w:proofErr w:type="spellStart"/>
+            <w:r>
+              <w:t>Trello</w:t>
+            </w:r>
+            <w:proofErr w:type="spellEnd"/>
+            <w:r>
+              <w:t xml:space="preserve"> zur </w:t>
             </w:r>
             <w:r>
               <w:t>Veranschaulichung und Planung des</w:t>
@@ -182,22 +198,24 @@
         </w:tc>
         <w:tc>
           <w:tcPr>
-            <w:tcW w:w="1710" w:type="dxa"/>
-          </w:tcPr>
-          <w:p>
-            <w:pPr>
-              <w:tabs>
-                <w:tab w:val="left" w:pos="3255"/>
-              </w:tabs>
-            </w:pPr>
+            <w:tcW w:w="1683" w:type="dxa"/>
+          </w:tcPr>
+          <w:p>
+            <w:pPr>
+              <w:tabs>
+                <w:tab w:val="left" w:pos="3255"/>
+              </w:tabs>
+            </w:pPr>
+            <w:proofErr w:type="gramStart"/>
             <w:r>
               <w:t>Muss</w:t>
             </w:r>
-          </w:p>
-        </w:tc>
-        <w:tc>
-          <w:tcPr>
-            <w:tcW w:w="2254" w:type="dxa"/>
+            <w:proofErr w:type="gramEnd"/>
+          </w:p>
+        </w:tc>
+        <w:tc>
+          <w:tcPr>
+            <w:tcW w:w="2156" w:type="dxa"/>
           </w:tcPr>
           <w:p>
             <w:pPr>
@@ -232,7 +250,7 @@
         </w:tc>
         <w:tc>
           <w:tcPr>
-            <w:tcW w:w="4072" w:type="dxa"/>
+            <w:tcW w:w="4197" w:type="dxa"/>
           </w:tcPr>
           <w:p>
             <w:pPr>
@@ -247,22 +265,24 @@
         </w:tc>
         <w:tc>
           <w:tcPr>
-            <w:tcW w:w="1710" w:type="dxa"/>
-          </w:tcPr>
-          <w:p>
-            <w:pPr>
-              <w:tabs>
-                <w:tab w:val="left" w:pos="3255"/>
-              </w:tabs>
-            </w:pPr>
+            <w:tcW w:w="1683" w:type="dxa"/>
+          </w:tcPr>
+          <w:p>
+            <w:pPr>
+              <w:tabs>
+                <w:tab w:val="left" w:pos="3255"/>
+              </w:tabs>
+            </w:pPr>
+            <w:proofErr w:type="gramStart"/>
             <w:r>
               <w:t>Muss</w:t>
             </w:r>
-          </w:p>
-        </w:tc>
-        <w:tc>
-          <w:tcPr>
-            <w:tcW w:w="2254" w:type="dxa"/>
+            <w:proofErr w:type="gramEnd"/>
+          </w:p>
+        </w:tc>
+        <w:tc>
+          <w:tcPr>
+            <w:tcW w:w="2156" w:type="dxa"/>
           </w:tcPr>
           <w:p>
             <w:pPr>
@@ -297,7 +317,7 @@
         </w:tc>
         <w:tc>
           <w:tcPr>
-            <w:tcW w:w="4072" w:type="dxa"/>
+            <w:tcW w:w="4197" w:type="dxa"/>
           </w:tcPr>
           <w:p>
             <w:pPr>
@@ -312,22 +332,24 @@
         </w:tc>
         <w:tc>
           <w:tcPr>
-            <w:tcW w:w="1710" w:type="dxa"/>
-          </w:tcPr>
-          <w:p>
-            <w:pPr>
-              <w:tabs>
-                <w:tab w:val="left" w:pos="3255"/>
-              </w:tabs>
-            </w:pPr>
+            <w:tcW w:w="1683" w:type="dxa"/>
+          </w:tcPr>
+          <w:p>
+            <w:pPr>
+              <w:tabs>
+                <w:tab w:val="left" w:pos="3255"/>
+              </w:tabs>
+            </w:pPr>
+            <w:proofErr w:type="gramStart"/>
             <w:r>
               <w:t>Muss</w:t>
             </w:r>
-          </w:p>
-        </w:tc>
-        <w:tc>
-          <w:tcPr>
-            <w:tcW w:w="2254" w:type="dxa"/>
+            <w:proofErr w:type="gramEnd"/>
+          </w:p>
+        </w:tc>
+        <w:tc>
+          <w:tcPr>
+            <w:tcW w:w="2156" w:type="dxa"/>
           </w:tcPr>
           <w:p>
             <w:pPr>
@@ -362,7 +384,7 @@
         </w:tc>
         <w:tc>
           <w:tcPr>
-            <w:tcW w:w="4072" w:type="dxa"/>
+            <w:tcW w:w="4197" w:type="dxa"/>
           </w:tcPr>
           <w:p>
             <w:pPr>
@@ -383,22 +405,24 @@
         </w:tc>
         <w:tc>
           <w:tcPr>
-            <w:tcW w:w="1710" w:type="dxa"/>
-          </w:tcPr>
-          <w:p>
-            <w:pPr>
-              <w:tabs>
-                <w:tab w:val="left" w:pos="3255"/>
-              </w:tabs>
-            </w:pPr>
+            <w:tcW w:w="1683" w:type="dxa"/>
+          </w:tcPr>
+          <w:p>
+            <w:pPr>
+              <w:tabs>
+                <w:tab w:val="left" w:pos="3255"/>
+              </w:tabs>
+            </w:pPr>
+            <w:proofErr w:type="gramStart"/>
             <w:r>
               <w:t>Kann</w:t>
             </w:r>
-          </w:p>
-        </w:tc>
-        <w:tc>
-          <w:tcPr>
-            <w:tcW w:w="2254" w:type="dxa"/>
+            <w:proofErr w:type="gramEnd"/>
+          </w:p>
+        </w:tc>
+        <w:tc>
+          <w:tcPr>
+            <w:tcW w:w="2156" w:type="dxa"/>
           </w:tcPr>
           <w:p>
             <w:pPr>
@@ -409,62 +433,6 @@
             <w:r>
               <w:t>Julian</w:t>
             </w:r>
-          </w:p>
-        </w:tc>
-      </w:tr>
-      <w:tr>
-        <w:trPr>
-          <w:trHeight w:val="685"/>
-        </w:trPr>
-        <w:tc>
-          <w:tcPr>
-            <w:tcW w:w="1026" w:type="dxa"/>
-          </w:tcPr>
-          <w:p>
-            <w:pPr>
-              <w:tabs>
-                <w:tab w:val="left" w:pos="3255"/>
-              </w:tabs>
-            </w:pPr>
-            <w:r>
-              <w:t>5</w:t>
-            </w:r>
-          </w:p>
-        </w:tc>
-        <w:tc>
-          <w:tcPr>
-            <w:tcW w:w="4072" w:type="dxa"/>
-          </w:tcPr>
-          <w:p>
-            <w:pPr>
-              <w:tabs>
-                <w:tab w:val="left" w:pos="3255"/>
-              </w:tabs>
-            </w:pPr>
-          </w:p>
-        </w:tc>
-        <w:tc>
-          <w:tcPr>
-            <w:tcW w:w="1710" w:type="dxa"/>
-          </w:tcPr>
-          <w:p>
-            <w:pPr>
-              <w:tabs>
-                <w:tab w:val="left" w:pos="3255"/>
-              </w:tabs>
-            </w:pPr>
-          </w:p>
-        </w:tc>
-        <w:tc>
-          <w:tcPr>
-            <w:tcW w:w="2254" w:type="dxa"/>
-          </w:tcPr>
-          <w:p>
-            <w:pPr>
-              <w:tabs>
-                <w:tab w:val="left" w:pos="3255"/>
-              </w:tabs>
-            </w:pPr>
           </w:p>
         </w:tc>
       </w:tr>
@@ -483,49 +451,57 @@
               </w:tabs>
             </w:pPr>
             <w:r>
-              <w:t>6</w:t>
-            </w:r>
-          </w:p>
-        </w:tc>
-        <w:tc>
-          <w:tcPr>
-            <w:tcW w:w="4072" w:type="dxa"/>
-          </w:tcPr>
-          <w:p>
-            <w:pPr>
-              <w:tabs>
-                <w:tab w:val="left" w:pos="3255"/>
-              </w:tabs>
-            </w:pPr>
-            <w:r>
-              <w:t xml:space="preserve">Software entwickeln in Python </w:t>
-            </w:r>
-            <w:r>
-              <w:t>zur Automatisierung der Administration und Überwachung von Switchen und Routern im Netzwerk.</w:t>
-            </w:r>
-            <w:r>
-              <w:t xml:space="preserve"> </w:t>
-            </w:r>
-          </w:p>
-        </w:tc>
-        <w:tc>
-          <w:tcPr>
-            <w:tcW w:w="1710" w:type="dxa"/>
-          </w:tcPr>
-          <w:p>
-            <w:pPr>
-              <w:tabs>
-                <w:tab w:val="left" w:pos="3255"/>
-              </w:tabs>
-            </w:pPr>
+              <w:t>5</w:t>
+            </w:r>
+          </w:p>
+        </w:tc>
+        <w:tc>
+          <w:tcPr>
+            <w:tcW w:w="4197" w:type="dxa"/>
+          </w:tcPr>
+          <w:p>
+            <w:pPr>
+              <w:tabs>
+                <w:tab w:val="left" w:pos="3255"/>
+              </w:tabs>
+            </w:pPr>
+            <w:proofErr w:type="spellStart"/>
+            <w:r>
+              <w:t>Flask</w:t>
+            </w:r>
+            <w:proofErr w:type="spellEnd"/>
+            <w:r>
+              <w:t xml:space="preserve"> Server aufbauen -&gt; HTML, CSS und JavaScript GUI entwickeln.</w:t>
+            </w:r>
+          </w:p>
+          <w:p>
+            <w:pPr>
+              <w:tabs>
+                <w:tab w:val="left" w:pos="3255"/>
+              </w:tabs>
+            </w:pPr>
+          </w:p>
+        </w:tc>
+        <w:tc>
+          <w:tcPr>
+            <w:tcW w:w="1683" w:type="dxa"/>
+          </w:tcPr>
+          <w:p>
+            <w:pPr>
+              <w:tabs>
+                <w:tab w:val="left" w:pos="3255"/>
+              </w:tabs>
+            </w:pPr>
+            <w:proofErr w:type="gramStart"/>
             <w:r>
               <w:t>Muss</w:t>
             </w:r>
-          </w:p>
-        </w:tc>
-        <w:tc>
-          <w:tcPr>
-            <w:tcW w:w="2254" w:type="dxa"/>
+            <w:proofErr w:type="gramEnd"/>
+          </w:p>
+        </w:tc>
+        <w:tc>
+          <w:tcPr>
+            <w:tcW w:w="2156" w:type="dxa"/>
           </w:tcPr>
           <w:p>
             <w:pPr>
@@ -554,71 +530,54 @@
               </w:tabs>
             </w:pPr>
             <w:r>
-              <w:t>7</w:t>
-            </w:r>
-          </w:p>
-        </w:tc>
-        <w:tc>
-          <w:tcPr>
-            <w:tcW w:w="4072" w:type="dxa"/>
-          </w:tcPr>
-          <w:p>
-            <w:pPr>
-              <w:tabs>
-                <w:tab w:val="left" w:pos="3255"/>
-              </w:tabs>
-            </w:pPr>
-            <w:r>
-              <w:t>Flask Server aufbauen</w:t>
-            </w:r>
-            <w:r>
-              <w:t xml:space="preserve"> -&gt;</w:t>
-            </w:r>
-            <w:r>
-              <w:t xml:space="preserve"> HTML, CSS und JavaScript GUI </w:t>
-            </w:r>
-            <w:r>
-              <w:t>entwickeln</w:t>
-            </w:r>
-            <w:r>
-              <w:t>.</w:t>
-            </w:r>
-          </w:p>
-          <w:p>
-            <w:pPr>
-              <w:tabs>
-                <w:tab w:val="left" w:pos="3255"/>
-              </w:tabs>
-            </w:pPr>
-          </w:p>
-        </w:tc>
-        <w:tc>
-          <w:tcPr>
-            <w:tcW w:w="1710" w:type="dxa"/>
-          </w:tcPr>
-          <w:p>
-            <w:pPr>
-              <w:tabs>
-                <w:tab w:val="left" w:pos="3255"/>
-              </w:tabs>
-            </w:pPr>
+              <w:t>6</w:t>
+            </w:r>
+          </w:p>
+        </w:tc>
+        <w:tc>
+          <w:tcPr>
+            <w:tcW w:w="4197" w:type="dxa"/>
+          </w:tcPr>
+          <w:p>
+            <w:pPr>
+              <w:tabs>
+                <w:tab w:val="left" w:pos="3255"/>
+              </w:tabs>
+            </w:pPr>
+            <w:r>
+              <w:t>Datenbank aufsetzen -&gt; Verbindung herstellen. Datenbanken verwalten.</w:t>
+            </w:r>
+          </w:p>
+        </w:tc>
+        <w:tc>
+          <w:tcPr>
+            <w:tcW w:w="1683" w:type="dxa"/>
+          </w:tcPr>
+          <w:p>
+            <w:pPr>
+              <w:tabs>
+                <w:tab w:val="left" w:pos="3255"/>
+              </w:tabs>
+            </w:pPr>
+            <w:proofErr w:type="gramStart"/>
             <w:r>
               <w:t>Muss</w:t>
             </w:r>
-          </w:p>
-        </w:tc>
-        <w:tc>
-          <w:tcPr>
-            <w:tcW w:w="2254" w:type="dxa"/>
-          </w:tcPr>
-          <w:p>
-            <w:pPr>
-              <w:tabs>
-                <w:tab w:val="left" w:pos="3255"/>
-              </w:tabs>
-            </w:pPr>
-            <w:r>
-              <w:t>Julian</w:t>
+            <w:proofErr w:type="gramEnd"/>
+          </w:p>
+        </w:tc>
+        <w:tc>
+          <w:tcPr>
+            <w:tcW w:w="2156" w:type="dxa"/>
+          </w:tcPr>
+          <w:p>
+            <w:pPr>
+              <w:tabs>
+                <w:tab w:val="left" w:pos="3255"/>
+              </w:tabs>
+            </w:pPr>
+            <w:r>
+              <w:t>Julian/Marek/Felix</w:t>
             </w:r>
           </w:p>
         </w:tc>
@@ -638,43 +597,45 @@
               </w:tabs>
             </w:pPr>
             <w:r>
-              <w:t>8</w:t>
-            </w:r>
-          </w:p>
-        </w:tc>
-        <w:tc>
-          <w:tcPr>
-            <w:tcW w:w="4072" w:type="dxa"/>
-          </w:tcPr>
-          <w:p>
-            <w:pPr>
-              <w:tabs>
-                <w:tab w:val="left" w:pos="3255"/>
-              </w:tabs>
-            </w:pPr>
-            <w:r>
-              <w:t>Datenbank aufsetzen -&gt; Verbindung herstellen. Datenbanken verwalten.</w:t>
-            </w:r>
-          </w:p>
-        </w:tc>
-        <w:tc>
-          <w:tcPr>
-            <w:tcW w:w="1710" w:type="dxa"/>
-          </w:tcPr>
-          <w:p>
-            <w:pPr>
-              <w:tabs>
-                <w:tab w:val="left" w:pos="3255"/>
-              </w:tabs>
-            </w:pPr>
+              <w:t>7</w:t>
+            </w:r>
+          </w:p>
+        </w:tc>
+        <w:tc>
+          <w:tcPr>
+            <w:tcW w:w="4197" w:type="dxa"/>
+          </w:tcPr>
+          <w:p>
+            <w:pPr>
+              <w:tabs>
+                <w:tab w:val="left" w:pos="3255"/>
+              </w:tabs>
+            </w:pPr>
+            <w:r>
+              <w:t>Rest-API Verbindung herstellen zu Cisco SD-Wan Sandbox</w:t>
+            </w:r>
+          </w:p>
+        </w:tc>
+        <w:tc>
+          <w:tcPr>
+            <w:tcW w:w="1683" w:type="dxa"/>
+          </w:tcPr>
+          <w:p>
+            <w:pPr>
+              <w:tabs>
+                <w:tab w:val="left" w:pos="3255"/>
+              </w:tabs>
+            </w:pPr>
+            <w:proofErr w:type="gramStart"/>
             <w:r>
               <w:t>Muss</w:t>
             </w:r>
-          </w:p>
-        </w:tc>
-        <w:tc>
-          <w:tcPr>
-            <w:tcW w:w="2254" w:type="dxa"/>
+            <w:proofErr w:type="gramEnd"/>
+          </w:p>
+        </w:tc>
+        <w:tc>
+          <w:tcPr>
+            <w:tcW w:w="2156" w:type="dxa"/>
           </w:tcPr>
           <w:p>
             <w:pPr>
@@ -703,43 +664,45 @@
               </w:tabs>
             </w:pPr>
             <w:r>
-              <w:t>9</w:t>
-            </w:r>
-          </w:p>
-        </w:tc>
-        <w:tc>
-          <w:tcPr>
-            <w:tcW w:w="4072" w:type="dxa"/>
-          </w:tcPr>
-          <w:p>
-            <w:pPr>
-              <w:tabs>
-                <w:tab w:val="left" w:pos="3255"/>
-              </w:tabs>
-            </w:pPr>
-            <w:r>
-              <w:t>Rest-API Verbindung herstellen zu Cisco SD-Wan Sandbox</w:t>
-            </w:r>
-          </w:p>
-        </w:tc>
-        <w:tc>
-          <w:tcPr>
-            <w:tcW w:w="1710" w:type="dxa"/>
-          </w:tcPr>
-          <w:p>
-            <w:pPr>
-              <w:tabs>
-                <w:tab w:val="left" w:pos="3255"/>
-              </w:tabs>
-            </w:pPr>
+              <w:t>8</w:t>
+            </w:r>
+          </w:p>
+        </w:tc>
+        <w:tc>
+          <w:tcPr>
+            <w:tcW w:w="4197" w:type="dxa"/>
+          </w:tcPr>
+          <w:p>
+            <w:pPr>
+              <w:tabs>
+                <w:tab w:val="left" w:pos="3255"/>
+              </w:tabs>
+            </w:pPr>
+            <w:r>
+              <w:t>Software in das Kundennetzwerk einbinden, um die Konfiguration über die Anwendung zu steuern.</w:t>
+            </w:r>
+          </w:p>
+        </w:tc>
+        <w:tc>
+          <w:tcPr>
+            <w:tcW w:w="1683" w:type="dxa"/>
+          </w:tcPr>
+          <w:p>
+            <w:pPr>
+              <w:tabs>
+                <w:tab w:val="left" w:pos="3255"/>
+              </w:tabs>
+            </w:pPr>
+            <w:proofErr w:type="gramStart"/>
             <w:r>
               <w:t>Muss</w:t>
             </w:r>
-          </w:p>
-        </w:tc>
-        <w:tc>
-          <w:tcPr>
-            <w:tcW w:w="2254" w:type="dxa"/>
+            <w:proofErr w:type="gramEnd"/>
+          </w:p>
+        </w:tc>
+        <w:tc>
+          <w:tcPr>
+            <w:tcW w:w="2156" w:type="dxa"/>
           </w:tcPr>
           <w:p>
             <w:pPr>
@@ -768,111 +731,45 @@
               </w:tabs>
             </w:pPr>
             <w:r>
-              <w:t>10</w:t>
-            </w:r>
-          </w:p>
-        </w:tc>
-        <w:tc>
-          <w:tcPr>
-            <w:tcW w:w="4072" w:type="dxa"/>
-          </w:tcPr>
-          <w:p>
-            <w:pPr>
-              <w:tabs>
-                <w:tab w:val="left" w:pos="3255"/>
-              </w:tabs>
-            </w:pPr>
-            <w:r>
-              <w:t>Software in das Kundennetzwerk einbinden, um die Konfiguration über die Anwendung zu steuern</w:t>
-            </w:r>
-            <w:r>
-              <w:t>.</w:t>
-            </w:r>
-          </w:p>
-        </w:tc>
-        <w:tc>
-          <w:tcPr>
-            <w:tcW w:w="1710" w:type="dxa"/>
-          </w:tcPr>
-          <w:p>
-            <w:pPr>
-              <w:tabs>
-                <w:tab w:val="left" w:pos="3255"/>
-              </w:tabs>
-            </w:pPr>
+              <w:t>9</w:t>
+            </w:r>
+          </w:p>
+        </w:tc>
+        <w:tc>
+          <w:tcPr>
+            <w:tcW w:w="4197" w:type="dxa"/>
+          </w:tcPr>
+          <w:p>
+            <w:pPr>
+              <w:tabs>
+                <w:tab w:val="left" w:pos="3255"/>
+              </w:tabs>
+            </w:pPr>
+            <w:r>
+              <w:t xml:space="preserve">Testkonfigurationen durchführen, um die Software zu testen. </w:t>
+            </w:r>
+          </w:p>
+        </w:tc>
+        <w:tc>
+          <w:tcPr>
+            <w:tcW w:w="1683" w:type="dxa"/>
+          </w:tcPr>
+          <w:p>
+            <w:pPr>
+              <w:tabs>
+                <w:tab w:val="left" w:pos="3255"/>
+              </w:tabs>
+            </w:pPr>
+            <w:proofErr w:type="gramStart"/>
             <w:r>
               <w:t>Kann</w:t>
             </w:r>
-          </w:p>
-        </w:tc>
-        <w:tc>
-          <w:tcPr>
-            <w:tcW w:w="2254" w:type="dxa"/>
-          </w:tcPr>
-          <w:p>
-            <w:pPr>
-              <w:tabs>
-                <w:tab w:val="left" w:pos="3255"/>
-              </w:tabs>
-            </w:pPr>
-            <w:r>
-              <w:t>Julian</w:t>
-            </w:r>
-          </w:p>
-        </w:tc>
-      </w:tr>
-      <w:tr>
-        <w:trPr>
-          <w:trHeight w:val="997"/>
-        </w:trPr>
-        <w:tc>
-          <w:tcPr>
-            <w:tcW w:w="1026" w:type="dxa"/>
-          </w:tcPr>
-          <w:p>
-            <w:pPr>
-              <w:tabs>
-                <w:tab w:val="left" w:pos="3255"/>
-              </w:tabs>
-            </w:pPr>
-            <w:r>
-              <w:t>11</w:t>
-            </w:r>
-          </w:p>
-        </w:tc>
-        <w:tc>
-          <w:tcPr>
-            <w:tcW w:w="4072" w:type="dxa"/>
-          </w:tcPr>
-          <w:p>
-            <w:pPr>
-              <w:tabs>
-                <w:tab w:val="left" w:pos="3255"/>
-              </w:tabs>
-            </w:pPr>
-            <w:r>
-              <w:t xml:space="preserve">Testkonfigurationen durchführen, um die Software zu testen. </w:t>
-            </w:r>
-          </w:p>
-        </w:tc>
-        <w:tc>
-          <w:tcPr>
-            <w:tcW w:w="1710" w:type="dxa"/>
-          </w:tcPr>
-          <w:p>
-            <w:pPr>
-              <w:tabs>
-                <w:tab w:val="left" w:pos="3255"/>
-              </w:tabs>
-            </w:pPr>
-            <w:r>
-              <w:t>Kann</w:t>
-            </w:r>
-          </w:p>
-        </w:tc>
-        <w:tc>
-          <w:tcPr>
-            <w:tcW w:w="2254" w:type="dxa"/>
+            <w:proofErr w:type="gramEnd"/>
+          </w:p>
+        </w:tc>
+        <w:tc>
+          <w:tcPr>
+            <w:tcW w:w="2156" w:type="dxa"/>
           </w:tcPr>
           <w:p>
             <w:pPr>

</xml_diff>